<commit_message>
ADD : chapter headings
</commit_message>
<xml_diff>
--- a/ionicBook.docx
+++ b/ionicBook.docx
@@ -1,6 +1,6 @@
 
 <file path=word/document.xml><?xml version="1.0" encoding="utf-8"?>
-<w:document xmlns:wpc="http://schemas.microsoft.com/office/word/2010/wordprocessingCanvas" xmlns:mc="http://schemas.openxmlformats.org/markup-compatibility/2006" xmlns:o="urn:schemas-microsoft-com:office:office" xmlns:r="http://schemas.openxmlformats.org/officeDocument/2006/relationships" xmlns:m="http://schemas.openxmlformats.org/officeDocument/2006/math" xmlns:v="urn:schemas-microsoft-com:vml" xmlns:wp14="http://schemas.microsoft.com/office/word/2010/wordprocessingDrawing" xmlns:wp="http://schemas.openxmlformats.org/drawingml/2006/wordprocessingDrawing" xmlns:w10="urn:schemas-microsoft-com:office:word" xmlns:w="http://schemas.openxmlformats.org/wordprocessingml/2006/main" xmlns:w14="http://schemas.microsoft.com/office/word/2010/wordml" xmlns:w15="http://schemas.microsoft.com/office/word/2012/wordml" xmlns:wpg="http://schemas.microsoft.com/office/word/2010/wordprocessingGroup" xmlns:wpi="http://schemas.microsoft.com/office/word/2010/wordprocessingInk" xmlns:wne="http://schemas.microsoft.com/office/word/2006/wordml" xmlns:wps="http://schemas.microsoft.com/office/word/2010/wordprocessingShape" mc:Ignorable="w14 w15 wp14">
+<w:document xmlns:wpc="http://schemas.microsoft.com/office/word/2010/wordprocessingCanvas" xmlns:cx="http://schemas.microsoft.com/office/drawing/2014/chartex" xmlns:cx1="http://schemas.microsoft.com/office/drawing/2015/9/8/chartex" xmlns:mc="http://schemas.openxmlformats.org/markup-compatibility/2006" xmlns:o="urn:schemas-microsoft-com:office:office" xmlns:r="http://schemas.openxmlformats.org/officeDocument/2006/relationships" xmlns:m="http://schemas.openxmlformats.org/officeDocument/2006/math" xmlns:v="urn:schemas-microsoft-com:vml" xmlns:wp14="http://schemas.microsoft.com/office/word/2010/wordprocessingDrawing" xmlns:wp="http://schemas.openxmlformats.org/drawingml/2006/wordprocessingDrawing" xmlns:w10="urn:schemas-microsoft-com:office:word" xmlns:w="http://schemas.openxmlformats.org/wordprocessingml/2006/main" xmlns:w14="http://schemas.microsoft.com/office/word/2010/wordml" xmlns:w15="http://schemas.microsoft.com/office/word/2012/wordml" xmlns:w16se="http://schemas.microsoft.com/office/word/2015/wordml/symex" xmlns:wpg="http://schemas.microsoft.com/office/word/2010/wordprocessingGroup" xmlns:wpi="http://schemas.microsoft.com/office/word/2010/wordprocessingInk" xmlns:wne="http://schemas.microsoft.com/office/word/2006/wordml" xmlns:wps="http://schemas.microsoft.com/office/word/2010/wordprocessingShape" mc:Ignorable="w14 w15 w16se wp14">
   <w:body>
     <w:p>
       <w:pPr>
@@ -11,7 +11,7 @@
       <w:r>
         <w:rPr>
           <w:noProof/>
-          <w:lang w:eastAsia="en-US"/>
+          <w:lang w:eastAsia="en-US" w:bidi="fa-IR"/>
         </w:rPr>
         <w:drawing>
           <wp:anchor distT="0" distB="0" distL="114300" distR="114300" simplePos="0" relativeHeight="251658240" behindDoc="1" locked="0" layoutInCell="1" allowOverlap="1">
@@ -108,6 +108,8 @@
     <w:p>
       <w:pPr>
         <w:rPr>
+          <w:rFonts w:hint="cs"/>
+          <w:rtl/>
           <w:lang w:bidi="fa-IR"/>
         </w:rPr>
       </w:pPr>
@@ -335,7 +337,6 @@
         <w:bidi/>
         <w:jc w:val="left"/>
         <w:rPr>
-          <w:rtl/>
           <w:lang w:bidi="fa-IR"/>
         </w:rPr>
       </w:pPr>
@@ -346,6 +347,44 @@
           <w:lang w:bidi="fa-IR"/>
         </w:rPr>
         <w:t>نمونه کدها</w:t>
+      </w:r>
+    </w:p>
+    <w:p>
+      <w:pPr>
+        <w:pStyle w:val="ListParagraph"/>
+        <w:numPr>
+          <w:ilvl w:val="1"/>
+          <w:numId w:val="4"/>
+        </w:numPr>
+        <w:bidi/>
+        <w:jc w:val="left"/>
+        <w:rPr>
+          <w:lang w:bidi="fa-IR"/>
+        </w:rPr>
+      </w:pPr>
+      <w:proofErr w:type="spellStart"/>
+      <w:r>
+        <w:rPr>
+          <w:rFonts w:hint="cs"/>
+          <w:rtl/>
+          <w:lang w:bidi="fa-IR"/>
+        </w:rPr>
+        <w:t>پیشنیاز</w:t>
+      </w:r>
+      <w:proofErr w:type="spellEnd"/>
+      <w:r>
+        <w:rPr>
+          <w:rFonts w:hint="cs"/>
+          <w:rtl/>
+          <w:lang w:bidi="fa-IR"/>
+        </w:rPr>
+        <w:t xml:space="preserve"> های ساخت برنامه های ترکیبی با </w:t>
+      </w:r>
+      <w:r>
+        <w:rPr>
+          <w:lang w:bidi="fa-IR"/>
+        </w:rPr>
+        <w:t>Ionic</w:t>
       </w:r>
     </w:p>
     <w:p>
@@ -367,7 +406,15 @@
           <w:rtl/>
           <w:lang w:bidi="fa-IR"/>
         </w:rPr>
-        <w:t xml:space="preserve">فصل اول : آشنایی با </w:t>
+        <w:t>ف</w:t>
+      </w:r>
+      <w:r>
+        <w:rPr>
+          <w:rFonts w:hint="cs"/>
+          <w:rtl/>
+          <w:lang w:bidi="fa-IR"/>
+        </w:rPr>
+        <w:t xml:space="preserve">صل اول : آشنایی با </w:t>
       </w:r>
       <w:r>
         <w:rPr>
@@ -401,32 +448,28 @@
         <w:rPr>
           <w:lang w:bidi="fa-IR"/>
         </w:rPr>
+        <w:t xml:space="preserve"> </w:t>
+      </w:r>
+      <w:r>
+        <w:rPr>
+          <w:lang w:bidi="fa-IR"/>
+        </w:rPr>
         <w:t xml:space="preserve">Apache </w:t>
       </w:r>
-      <w:proofErr w:type="spellStart"/>
-      <w:proofErr w:type="gramStart"/>
-      <w:r>
-        <w:rPr>
-          <w:lang w:bidi="fa-IR"/>
-        </w:rPr>
-        <w:t>Crodova</w:t>
-      </w:r>
-      <w:proofErr w:type="spellEnd"/>
-      <w:r>
-        <w:rPr>
-          <w:lang w:bidi="fa-IR"/>
-        </w:rPr>
-        <w:t xml:space="preserve"> </w:t>
-      </w:r>
-      <w:r>
-        <w:rPr>
-          <w:rFonts w:hint="cs"/>
-          <w:rtl/>
-          <w:lang w:bidi="fa-IR"/>
-        </w:rPr>
-        <w:t xml:space="preserve"> چیست</w:t>
-      </w:r>
-      <w:proofErr w:type="gramEnd"/>
+      <w:r>
+        <w:rPr>
+          <w:lang w:bidi="fa-IR"/>
+        </w:rPr>
+        <w:t xml:space="preserve">Cordova </w:t>
+      </w:r>
+      <w:r>
+        <w:rPr>
+          <w:rFonts w:hint="cs"/>
+          <w:rtl/>
+          <w:lang w:bidi="fa-IR"/>
+        </w:rPr>
+        <w:t>چیست</w:t>
+      </w:r>
       <w:r>
         <w:rPr>
           <w:rFonts w:hint="cs"/>
@@ -489,16 +532,8 @@
         <w:rPr>
           <w:lang w:bidi="fa-IR"/>
         </w:rPr>
-        <w:t xml:space="preserve">Adobe </w:t>
-      </w:r>
-      <w:proofErr w:type="spellStart"/>
-      <w:r>
-        <w:rPr>
-          <w:lang w:bidi="fa-IR"/>
-        </w:rPr>
-        <w:t>Phonegap</w:t>
-      </w:r>
-      <w:proofErr w:type="spellEnd"/>
+        <w:t>Adobe Phonegap</w:t>
+      </w:r>
     </w:p>
     <w:p>
       <w:pPr>
@@ -718,6 +753,7 @@
           <w:rtl/>
           <w:lang w:bidi="fa-IR"/>
         </w:rPr>
+        <w:lastRenderedPageBreak/>
         <w:t xml:space="preserve">ساخت اولین برنامه </w:t>
       </w:r>
     </w:p>
@@ -936,6 +972,17 @@
     <w:p>
       <w:pPr>
         <w:pStyle w:val="ListParagraph"/>
+        <w:bidi/>
+        <w:jc w:val="left"/>
+        <w:rPr>
+          <w:rFonts w:hint="cs"/>
+          <w:lang w:bidi="fa-IR"/>
+        </w:rPr>
+      </w:pPr>
+    </w:p>
+    <w:p>
+      <w:pPr>
+        <w:pStyle w:val="ListParagraph"/>
         <w:numPr>
           <w:ilvl w:val="0"/>
           <w:numId w:val="4"/>
@@ -952,44 +999,6 @@
           <w:rtl/>
           <w:lang w:bidi="fa-IR"/>
         </w:rPr>
-        <w:t xml:space="preserve">فصل دوم : کار با </w:t>
-      </w:r>
-      <w:r>
-        <w:rPr>
-          <w:lang w:bidi="fa-IR"/>
-        </w:rPr>
-        <w:t>jQuery Mobile</w:t>
-      </w:r>
-    </w:p>
-    <w:p>
-      <w:pPr>
-        <w:pStyle w:val="ListParagraph"/>
-        <w:bidi/>
-        <w:jc w:val="left"/>
-        <w:rPr>
-          <w:lang w:bidi="fa-IR"/>
-        </w:rPr>
-      </w:pPr>
-    </w:p>
-    <w:p>
-      <w:pPr>
-        <w:pStyle w:val="ListParagraph"/>
-        <w:numPr>
-          <w:ilvl w:val="0"/>
-          <w:numId w:val="4"/>
-        </w:numPr>
-        <w:bidi/>
-        <w:jc w:val="left"/>
-        <w:rPr>
-          <w:lang w:bidi="fa-IR"/>
-        </w:rPr>
-      </w:pPr>
-      <w:r>
-        <w:rPr>
-          <w:rFonts w:hint="cs"/>
-          <w:rtl/>
-          <w:lang w:bidi="fa-IR"/>
-        </w:rPr>
         <w:t xml:space="preserve">فصل </w:t>
       </w:r>
       <w:r>
@@ -998,7 +1007,7 @@
           <w:rtl/>
           <w:lang w:bidi="fa-IR"/>
         </w:rPr>
-        <w:t>اول</w:t>
+        <w:t>دوم</w:t>
       </w:r>
       <w:r>
         <w:rPr>
@@ -1033,22 +1042,17 @@
         <w:bidi/>
         <w:jc w:val="left"/>
         <w:rPr>
-          <w:lang w:bidi="fa-IR"/>
-        </w:rPr>
-      </w:pPr>
-      <w:r>
-        <w:rPr>
-          <w:rFonts w:hint="cs"/>
-          <w:rtl/>
-          <w:lang w:bidi="fa-IR"/>
-        </w:rPr>
-        <w:t xml:space="preserve">پیشنیاز های ساخت برنامه های ترکیبی با </w:t>
-      </w:r>
-      <w:r>
-        <w:rPr>
-          <w:lang w:bidi="fa-IR"/>
-        </w:rPr>
-        <w:t>Ionic</w:t>
+          <w:rtl/>
+          <w:lang w:bidi="fa-IR"/>
+        </w:rPr>
+      </w:pPr>
+      <w:r>
+        <w:rPr>
+          <w:rFonts w:hint="cs"/>
+          <w:rtl/>
+          <w:lang w:bidi="fa-IR"/>
+        </w:rPr>
+        <w:t>معماری برنامه های ترکیبی موبایل</w:t>
       </w:r>
     </w:p>
     <w:p>
@@ -1067,11 +1071,25 @@
       </w:pPr>
       <w:r>
         <w:rPr>
-          <w:rFonts w:hint="cs"/>
-          <w:rtl/>
-          <w:lang w:bidi="fa-IR"/>
-        </w:rPr>
-        <w:t>معماری برنامه های ترکیبی موبایل</w:t>
+          <w:lang w:bidi="fa-IR"/>
+        </w:rPr>
+        <w:t xml:space="preserve"> Ionic </w:t>
+      </w:r>
+      <w:r>
+        <w:rPr>
+          <w:rFonts w:hint="cs"/>
+          <w:rtl/>
+          <w:lang w:bidi="fa-IR"/>
+        </w:rPr>
+        <w:t>چیست</w:t>
+      </w:r>
+      <w:r>
+        <w:rPr>
+          <w:rFonts w:hint="cs"/>
+          <w:rtl/>
+          <w:lang w:bidi="fa-IR"/>
+        </w:rPr>
+        <w:t>؟</w:t>
       </w:r>
     </w:p>
     <w:p>
@@ -1088,29 +1106,13 @@
           <w:lang w:bidi="fa-IR"/>
         </w:rPr>
       </w:pPr>
-      <w:proofErr w:type="gramStart"/>
-      <w:r>
-        <w:rPr>
-          <w:lang w:bidi="fa-IR"/>
-        </w:rPr>
-        <w:t xml:space="preserve">Ionic </w:t>
-      </w:r>
-      <w:r>
-        <w:rPr>
-          <w:rFonts w:hint="cs"/>
-          <w:rtl/>
-          <w:lang w:bidi="fa-IR"/>
-        </w:rPr>
-        <w:t xml:space="preserve"> چیست</w:t>
-      </w:r>
-      <w:proofErr w:type="gramEnd"/>
-      <w:r>
-        <w:rPr>
-          <w:rFonts w:hint="cs"/>
-          <w:rtl/>
-          <w:lang w:bidi="fa-IR"/>
-        </w:rPr>
-        <w:t>؟</w:t>
+      <w:r>
+        <w:rPr>
+          <w:rFonts w:hint="cs"/>
+          <w:rtl/>
+          <w:lang w:bidi="fa-IR"/>
+        </w:rPr>
+        <w:t>نصب نرم افزار های لازم</w:t>
       </w:r>
     </w:p>
     <w:p>
@@ -1123,17 +1125,22 @@
         <w:bidi/>
         <w:jc w:val="left"/>
         <w:rPr>
-          <w:rtl/>
-          <w:lang w:bidi="fa-IR"/>
-        </w:rPr>
-      </w:pPr>
-      <w:r>
-        <w:rPr>
-          <w:rFonts w:hint="cs"/>
-          <w:rtl/>
-          <w:lang w:bidi="fa-IR"/>
-        </w:rPr>
-        <w:t>نصب نرم افزار های لازم</w:t>
+          <w:lang w:bidi="fa-IR"/>
+        </w:rPr>
+      </w:pPr>
+      <w:r>
+        <w:rPr>
+          <w:rFonts w:hint="cs"/>
+          <w:rtl/>
+          <w:lang w:bidi="fa-IR"/>
+        </w:rPr>
+        <w:t xml:space="preserve">ساخت اولین برنامه با  </w:t>
+      </w:r>
+      <w:r>
+        <w:rPr>
+          <w:lang w:bidi="fa-IR"/>
+        </w:rPr>
+        <w:t>Ionic</w:t>
       </w:r>
     </w:p>
     <w:p>
@@ -1146,22 +1153,17 @@
         <w:bidi/>
         <w:jc w:val="left"/>
         <w:rPr>
-          <w:lang w:bidi="fa-IR"/>
-        </w:rPr>
-      </w:pPr>
-      <w:r>
-        <w:rPr>
-          <w:rFonts w:hint="cs"/>
-          <w:rtl/>
-          <w:lang w:bidi="fa-IR"/>
-        </w:rPr>
-        <w:t xml:space="preserve">ساخت اولین برنامه با  </w:t>
-      </w:r>
-      <w:r>
-        <w:rPr>
-          <w:lang w:bidi="fa-IR"/>
-        </w:rPr>
-        <w:t>Ionic</w:t>
+          <w:rtl/>
+          <w:lang w:bidi="fa-IR"/>
+        </w:rPr>
+      </w:pPr>
+      <w:r>
+        <w:rPr>
+          <w:rFonts w:hint="cs"/>
+          <w:rtl/>
+          <w:lang w:bidi="fa-IR"/>
+        </w:rPr>
+        <w:t>راه اندازی ابزارهای توسعه مرورگر</w:t>
       </w:r>
     </w:p>
     <w:p>
@@ -1184,7 +1186,21 @@
           <w:rtl/>
           <w:lang w:bidi="fa-IR"/>
         </w:rPr>
-        <w:t>راه اندازی ابزارهای توسعه مرورگر</w:t>
+        <w:t xml:space="preserve">ساختار پروژه </w:t>
+      </w:r>
+      <w:r>
+        <w:rPr>
+          <w:lang w:bidi="fa-IR"/>
+        </w:rPr>
+        <w:t>Ionic</w:t>
+      </w:r>
+      <w:r>
+        <w:rPr>
+          <w:rFonts w:hint="cs"/>
+          <w:rtl/>
+          <w:lang w:bidi="fa-IR"/>
+        </w:rPr>
+        <w:t xml:space="preserve"> </w:t>
       </w:r>
     </w:p>
     <w:p>
@@ -1207,21 +1223,7 @@
           <w:rtl/>
           <w:lang w:bidi="fa-IR"/>
         </w:rPr>
-        <w:t xml:space="preserve">ساختار پروژه </w:t>
-      </w:r>
-      <w:r>
-        <w:rPr>
-          <w:lang w:bidi="fa-IR"/>
-        </w:rPr>
-        <w:t>Ionic</w:t>
-      </w:r>
-      <w:r>
-        <w:rPr>
-          <w:rFonts w:hint="cs"/>
-          <w:rtl/>
-          <w:lang w:bidi="fa-IR"/>
-        </w:rPr>
-        <w:t xml:space="preserve"> </w:t>
+        <w:t>ساخت چندین پروژه دیگر</w:t>
       </w:r>
     </w:p>
     <w:p>
@@ -1234,17 +1236,31 @@
         <w:bidi/>
         <w:jc w:val="left"/>
         <w:rPr>
-          <w:rtl/>
-          <w:lang w:bidi="fa-IR"/>
-        </w:rPr>
-      </w:pPr>
-      <w:r>
-        <w:rPr>
-          <w:rFonts w:hint="cs"/>
-          <w:rtl/>
-          <w:lang w:bidi="fa-IR"/>
-        </w:rPr>
-        <w:t>ساخت چندین پروژه دیگر</w:t>
+          <w:lang w:bidi="fa-IR"/>
+        </w:rPr>
+      </w:pPr>
+      <w:r>
+        <w:rPr>
+          <w:rFonts w:hint="cs"/>
+          <w:rtl/>
+          <w:lang w:bidi="fa-IR"/>
+        </w:rPr>
+        <w:t>مولد کد</w:t>
+      </w:r>
+      <w:r>
+        <w:rPr>
+          <w:rFonts w:hint="cs"/>
+          <w:rtl/>
+          <w:lang w:bidi="fa-IR"/>
+        </w:rPr>
+        <w:t xml:space="preserve"> </w:t>
+      </w:r>
+      <w:r>
+        <w:rPr>
+          <w:rFonts w:hint="cs"/>
+          <w:lang w:bidi="fa-IR"/>
+        </w:rPr>
+        <w:t>Ionic</w:t>
       </w:r>
     </w:p>
     <w:p>
@@ -1257,28 +1273,6 @@
         <w:bidi/>
         <w:jc w:val="left"/>
         <w:rPr>
-          <w:lang w:bidi="fa-IR"/>
-        </w:rPr>
-      </w:pPr>
-      <w:r>
-        <w:rPr>
-          <w:rFonts w:hint="cs"/>
-          <w:rtl/>
-          <w:lang w:bidi="fa-IR"/>
-        </w:rPr>
-        <w:t>سازنده آیونیک</w:t>
-      </w:r>
-    </w:p>
-    <w:p>
-      <w:pPr>
-        <w:pStyle w:val="ListParagraph"/>
-        <w:numPr>
-          <w:ilvl w:val="0"/>
-          <w:numId w:val="6"/>
-        </w:numPr>
-        <w:bidi/>
-        <w:jc w:val="left"/>
-        <w:rPr>
           <w:rtl/>
           <w:lang w:bidi="fa-IR"/>
         </w:rPr>
@@ -1311,7 +1305,23 @@
           <w:rtl/>
           <w:lang w:bidi="fa-IR"/>
         </w:rPr>
-        <w:t xml:space="preserve">فصل دوم: اجزای </w:t>
+        <w:t xml:space="preserve">فصل </w:t>
+      </w:r>
+      <w:r>
+        <w:rPr>
+          <w:rFonts w:hint="cs"/>
+          <w:rtl/>
+          <w:lang w:bidi="fa-IR"/>
+        </w:rPr>
+        <w:t xml:space="preserve">سوم </w:t>
+      </w:r>
+      <w:r>
+        <w:rPr>
+          <w:rFonts w:hint="cs"/>
+          <w:rtl/>
+          <w:lang w:bidi="fa-IR"/>
+        </w:rPr>
+        <w:t xml:space="preserve">: اجزای </w:t>
       </w:r>
       <w:r>
         <w:rPr>
@@ -1325,7 +1335,22 @@
           <w:rtl/>
           <w:lang w:bidi="fa-IR"/>
         </w:rPr>
-        <w:t xml:space="preserve"> آیونیک و راهبری</w:t>
+        <w:t xml:space="preserve"> </w:t>
+      </w:r>
+      <w:r>
+        <w:rPr>
+          <w:rFonts w:hint="cs"/>
+          <w:lang w:bidi="fa-IR"/>
+        </w:rPr>
+        <w:t>Ionic</w:t>
+      </w:r>
+      <w:r>
+        <w:rPr>
+          <w:rFonts w:hint="cs"/>
+          <w:rtl/>
+          <w:lang w:bidi="fa-IR"/>
+        </w:rPr>
+        <w:t xml:space="preserve"> و راهبری</w:t>
       </w:r>
     </w:p>
     <w:p>
@@ -1379,7 +1404,6 @@
           <w:rtl/>
           <w:lang w:bidi="fa-IR"/>
         </w:rPr>
-        <w:lastRenderedPageBreak/>
         <w:t>سیستم گریدبندی</w:t>
       </w:r>
     </w:p>
@@ -1470,17 +1494,28 @@
         <w:ind w:left="1440"/>
         <w:jc w:val="left"/>
         <w:rPr>
-          <w:rtl/>
-          <w:lang w:bidi="fa-IR"/>
-        </w:rPr>
-      </w:pPr>
-      <w:r>
-        <w:rPr>
-          <w:rFonts w:hint="cs"/>
-          <w:rtl/>
-          <w:lang w:bidi="fa-IR"/>
-        </w:rPr>
-        <w:t>آیکن ها</w:t>
+          <w:rFonts w:hint="cs"/>
+          <w:rtl/>
+          <w:lang w:bidi="fa-IR"/>
+        </w:rPr>
+      </w:pPr>
+      <w:proofErr w:type="spellStart"/>
+      <w:r>
+        <w:rPr>
+          <w:rFonts w:hint="cs"/>
+          <w:rtl/>
+          <w:lang w:bidi="fa-IR"/>
+        </w:rPr>
+        <w:t>آیکن</w:t>
+      </w:r>
+      <w:proofErr w:type="spellEnd"/>
+      <w:r>
+        <w:rPr>
+          <w:rFonts w:hint="cs"/>
+          <w:rtl/>
+          <w:lang w:bidi="fa-IR"/>
+        </w:rPr>
+        <w:t xml:space="preserve"> ها</w:t>
       </w:r>
     </w:p>
     <w:p>
@@ -1574,6 +1609,7 @@
         <w:ind w:left="1440"/>
         <w:jc w:val="left"/>
         <w:rPr>
+          <w:rFonts w:hint="cs"/>
           <w:rtl/>
           <w:lang w:bidi="fa-IR"/>
         </w:rPr>
@@ -1606,7 +1642,24 @@
           <w:rtl/>
           <w:lang w:bidi="fa-IR"/>
         </w:rPr>
-        <w:t xml:space="preserve">فصل سوم: هر آنچه که باید از </w:t>
+        <w:lastRenderedPageBreak/>
+        <w:t xml:space="preserve">فصل </w:t>
+      </w:r>
+      <w:r>
+        <w:rPr>
+          <w:rFonts w:hint="cs"/>
+          <w:rtl/>
+          <w:lang w:bidi="fa-IR"/>
+        </w:rPr>
+        <w:t xml:space="preserve">چهارم </w:t>
+      </w:r>
+      <w:r>
+        <w:rPr>
+          <w:rFonts w:hint="cs"/>
+          <w:rtl/>
+          <w:lang w:bidi="fa-IR"/>
+        </w:rPr>
+        <w:t xml:space="preserve">: هر آنچه که باید از </w:t>
       </w:r>
       <w:r>
         <w:rPr>
@@ -1706,6 +1759,7 @@
         <w:ind w:left="1440"/>
         <w:jc w:val="left"/>
         <w:rPr>
+          <w:rFonts w:hint="cs"/>
           <w:rtl/>
           <w:lang w:bidi="fa-IR"/>
         </w:rPr>
@@ -1775,16 +1829,14 @@
         <w:rPr>
           <w:lang w:bidi="fa-IR"/>
         </w:rPr>
-        <w:t>ng-</w:t>
-      </w:r>
-      <w:proofErr w:type="spellStart"/>
-      <w:r>
-        <w:rPr>
-          <w:lang w:bidi="fa-IR"/>
-        </w:rPr>
-        <w:t>Crodova</w:t>
-      </w:r>
-      <w:proofErr w:type="spellEnd"/>
+        <w:t>ng-Cor</w:t>
+      </w:r>
+      <w:r>
+        <w:rPr>
+          <w:lang w:bidi="fa-IR"/>
+        </w:rPr>
+        <w:t>dova</w:t>
+      </w:r>
     </w:p>
     <w:p>
       <w:pPr>
@@ -1859,7 +1911,23 @@
           <w:rtl/>
           <w:lang w:bidi="fa-IR"/>
         </w:rPr>
-        <w:t xml:space="preserve">فصل چهارم: استفاده از </w:t>
+        <w:t xml:space="preserve">فصل </w:t>
+      </w:r>
+      <w:r>
+        <w:rPr>
+          <w:rFonts w:hint="cs"/>
+          <w:rtl/>
+          <w:lang w:bidi="fa-IR"/>
+        </w:rPr>
+        <w:t>پنجم</w:t>
+      </w:r>
+      <w:r>
+        <w:rPr>
+          <w:rFonts w:hint="cs"/>
+          <w:rtl/>
+          <w:lang w:bidi="fa-IR"/>
+        </w:rPr>
+        <w:t xml:space="preserve">: استفاده از </w:t>
       </w:r>
       <w:r>
         <w:rPr>
@@ -2087,7 +2155,23 @@
           <w:rtl/>
           <w:lang w:bidi="fa-IR"/>
         </w:rPr>
-        <w:t xml:space="preserve">فصل 5: ساخت یک برنامه کاربری با </w:t>
+        <w:t xml:space="preserve">فصل </w:t>
+      </w:r>
+      <w:r>
+        <w:rPr>
+          <w:rFonts w:hint="cs"/>
+          <w:rtl/>
+          <w:lang w:bidi="fa-IR"/>
+        </w:rPr>
+        <w:t xml:space="preserve">ششم </w:t>
+      </w:r>
+      <w:r>
+        <w:rPr>
+          <w:rFonts w:hint="cs"/>
+          <w:rtl/>
+          <w:lang w:bidi="fa-IR"/>
+        </w:rPr>
+        <w:t xml:space="preserve">: ساخت یک برنامه کاربری با </w:t>
       </w:r>
       <w:r>
         <w:rPr>
@@ -2247,6 +2331,7 @@
         <w:ind w:left="720"/>
         <w:jc w:val="left"/>
         <w:rPr>
+          <w:rFonts w:hint="cs"/>
           <w:rtl/>
           <w:lang w:bidi="fa-IR"/>
         </w:rPr>
@@ -2281,7 +2366,33 @@
           <w:rtl/>
           <w:lang w:bidi="fa-IR"/>
         </w:rPr>
-        <w:t xml:space="preserve"> ساخت محتوای شخصی سازی سکرول کردن</w:t>
+        <w:t xml:space="preserve"> ساخت محتوای شخصی سازی </w:t>
+      </w:r>
+      <w:proofErr w:type="spellStart"/>
+      <w:r>
+        <w:rPr>
+          <w:rFonts w:hint="cs"/>
+          <w:rtl/>
+          <w:lang w:bidi="fa-IR"/>
+        </w:rPr>
+        <w:t>ا</w:t>
+      </w:r>
+      <w:r>
+        <w:rPr>
+          <w:rFonts w:hint="cs"/>
+          <w:rtl/>
+          <w:lang w:bidi="fa-IR"/>
+        </w:rPr>
+        <w:t>سکرول</w:t>
+      </w:r>
+      <w:proofErr w:type="spellEnd"/>
+      <w:r>
+        <w:rPr>
+          <w:rFonts w:hint="cs"/>
+          <w:rtl/>
+          <w:lang w:bidi="fa-IR"/>
+        </w:rPr>
+        <w:t xml:space="preserve"> کردن</w:t>
       </w:r>
     </w:p>
     <w:p>
@@ -2341,6 +2452,7 @@
         <w:rPr>
           <w:lang w:bidi="fa-IR"/>
         </w:rPr>
+        <w:lastRenderedPageBreak/>
         <w:t>ionModal</w:t>
       </w:r>
       <w:proofErr w:type="spellEnd"/>
@@ -2427,7 +2539,6 @@
           <w:rtl/>
           <w:lang w:bidi="fa-IR"/>
         </w:rPr>
-        <w:lastRenderedPageBreak/>
         <w:t>مراجع و منبع ها</w:t>
       </w:r>
     </w:p>
@@ -2531,59 +2642,159 @@
           <w:lang w:bidi="fa-IR"/>
         </w:rPr>
       </w:pPr>
+    </w:p>
+    <w:p>
+      <w:pPr>
+        <w:pStyle w:val="ListParagraph"/>
+        <w:bidi/>
+        <w:ind w:left="1440"/>
+        <w:jc w:val="left"/>
+        <w:rPr>
+          <w:lang w:bidi="fa-IR"/>
+        </w:rPr>
+      </w:pPr>
+    </w:p>
+    <w:p>
+      <w:pPr>
+        <w:pStyle w:val="ListParagraph"/>
+        <w:bidi/>
+        <w:ind w:left="1440"/>
+        <w:jc w:val="left"/>
+        <w:rPr>
+          <w:rtl/>
+          <w:lang w:bidi="fa-IR"/>
+        </w:rPr>
+      </w:pPr>
+    </w:p>
+    <w:p>
+      <w:pPr>
+        <w:jc w:val="left"/>
+        <w:rPr>
+          <w:lang w:bidi="fa-IR"/>
+        </w:rPr>
+      </w:pPr>
+      <w:r>
+        <w:rPr>
+          <w:lang w:bidi="fa-IR"/>
+        </w:rPr>
+        <w:br w:type="page"/>
+      </w:r>
+    </w:p>
+    <w:p>
+      <w:pPr>
+        <w:pStyle w:val="Heading1"/>
+        <w:rPr>
+          <w:rtl/>
+          <w:lang w:bidi="fa-IR"/>
+        </w:rPr>
+      </w:pPr>
+      <w:r>
+        <w:rPr>
+          <w:rFonts w:hint="cs"/>
+          <w:rtl/>
+          <w:lang w:bidi="fa-IR"/>
+        </w:rPr>
+        <w:lastRenderedPageBreak/>
+        <w:t>فصل اول</w:t>
+      </w:r>
+    </w:p>
+    <w:p>
+      <w:pPr>
+        <w:pStyle w:val="Title"/>
+        <w:rPr>
+          <w:rtl/>
+        </w:rPr>
+      </w:pPr>
+      <w:r>
+        <w:rPr>
+          <w:rFonts w:hint="cs"/>
+          <w:rtl/>
+        </w:rPr>
+        <w:t xml:space="preserve">آشنایی با </w:t>
+      </w:r>
+      <w:r>
+        <w:t xml:space="preserve">Apache Cordova </w:t>
+      </w:r>
+      <w:r>
+        <w:rPr>
+          <w:rFonts w:hint="cs"/>
+          <w:rtl/>
+        </w:rPr>
+        <w:t xml:space="preserve"> و نصب و راه </w:t>
+      </w:r>
+      <w:r>
+        <w:rPr>
+          <w:rFonts w:hint="cs"/>
+          <w:rtl/>
+        </w:rPr>
+        <w:t>اندازی آن</w:t>
+      </w:r>
+    </w:p>
+    <w:p>
+      <w:pPr>
+        <w:jc w:val="left"/>
+        <w:rPr>
+          <w:rtl/>
+          <w:lang w:bidi="fa-IR"/>
+        </w:rPr>
+      </w:pPr>
       <w:bookmarkStart w:id="0" w:name="_GoBack"/>
-      <w:bookmarkEnd w:id="0"/>
-    </w:p>
-    <w:p>
-      <w:pPr>
-        <w:pStyle w:val="ListParagraph"/>
-        <w:bidi/>
-        <w:ind w:left="1440"/>
-        <w:jc w:val="left"/>
-        <w:rPr>
-          <w:lang w:bidi="fa-IR"/>
-        </w:rPr>
-      </w:pPr>
-    </w:p>
-    <w:p>
-      <w:pPr>
-        <w:pStyle w:val="ListParagraph"/>
-        <w:bidi/>
-        <w:ind w:left="1440"/>
-        <w:jc w:val="left"/>
-        <w:rPr>
-          <w:rtl/>
-          <w:lang w:bidi="fa-IR"/>
-        </w:rPr>
-      </w:pPr>
-    </w:p>
-    <w:p>
-      <w:pPr>
-        <w:jc w:val="left"/>
-        <w:rPr>
-          <w:lang w:bidi="fa-IR"/>
-        </w:rPr>
-      </w:pPr>
-      <w:r>
-        <w:rPr>
+      <w:r>
+        <w:rPr>
+          <w:rtl/>
           <w:lang w:bidi="fa-IR"/>
         </w:rPr>
         <w:br w:type="page"/>
       </w:r>
     </w:p>
-    <w:p>
-      <w:pPr>
-        <w:jc w:val="center"/>
-        <w:rPr>
-          <w:lang w:bidi="fa-IR"/>
-        </w:rPr>
-      </w:pPr>
+    <w:bookmarkEnd w:id="0"/>
+    <w:p>
+      <w:pPr>
+        <w:pStyle w:val="Heading1"/>
+        <w:bidi/>
+        <w:jc w:val="both"/>
+        <w:rPr>
+          <w:rtl/>
+          <w:lang w:bidi="fa-IR"/>
+        </w:rPr>
+      </w:pPr>
+      <w:r>
+        <w:rPr>
+          <w:rFonts w:hint="cs"/>
+          <w:rtl/>
+          <w:lang w:bidi="fa-IR"/>
+        </w:rPr>
+        <w:lastRenderedPageBreak/>
+        <w:t>فصل دوم</w:t>
+      </w:r>
+    </w:p>
+    <w:p>
+      <w:pPr>
+        <w:pStyle w:val="Title"/>
+        <w:rPr>
+          <w:rFonts w:hint="cs"/>
+          <w:rtl/>
+        </w:rPr>
+      </w:pPr>
+      <w:r>
+        <w:rPr>
+          <w:rFonts w:hint="cs"/>
+          <w:rtl/>
+        </w:rPr>
+        <w:t xml:space="preserve">آشنایی با فریم ورک </w:t>
+      </w:r>
+      <w:r>
+        <w:t>Io</w:t>
+      </w:r>
+      <w:r>
+        <w:t>nic</w:t>
+      </w:r>
     </w:p>
     <w:sectPr>
       <w:headerReference w:type="default" r:id="rId10"/>
       <w:footerReference w:type="default" r:id="rId11"/>
       <w:pgSz w:w="12240" w:h="15840"/>
-      <w:pgMar w:top="720" w:right="720" w:bottom="720" w:left="720" w:header="720" w:footer="794" w:gutter="0"/>
+      <w:pgMar w:top="1440" w:right="1440" w:bottom="1440" w:left="1440" w:header="1191" w:footer="1134" w:gutter="0"/>
       <w:pgNumType w:start="1" w:chapStyle="1"/>
       <w:cols w:space="720"/>
       <w:titlePg/>
@@ -2594,7 +2805,7 @@
 </file>
 
 <file path=word/endnotes.xml><?xml version="1.0" encoding="utf-8"?>
-<w:endnotes xmlns:wpc="http://schemas.microsoft.com/office/word/2010/wordprocessingCanvas" xmlns:mc="http://schemas.openxmlformats.org/markup-compatibility/2006" xmlns:o="urn:schemas-microsoft-com:office:office" xmlns:r="http://schemas.openxmlformats.org/officeDocument/2006/relationships" xmlns:m="http://schemas.openxmlformats.org/officeDocument/2006/math" xmlns:v="urn:schemas-microsoft-com:vml" xmlns:wp14="http://schemas.microsoft.com/office/word/2010/wordprocessingDrawing" xmlns:wp="http://schemas.openxmlformats.org/drawingml/2006/wordprocessingDrawing" xmlns:w10="urn:schemas-microsoft-com:office:word" xmlns:w="http://schemas.openxmlformats.org/wordprocessingml/2006/main" xmlns:w14="http://schemas.microsoft.com/office/word/2010/wordml" xmlns:w15="http://schemas.microsoft.com/office/word/2012/wordml" xmlns:wpg="http://schemas.microsoft.com/office/word/2010/wordprocessingGroup" xmlns:wpi="http://schemas.microsoft.com/office/word/2010/wordprocessingInk" xmlns:wne="http://schemas.microsoft.com/office/word/2006/wordml" xmlns:wps="http://schemas.microsoft.com/office/word/2010/wordprocessingShape" mc:Ignorable="w14 w15 wp14">
+<w:endnotes xmlns:wpc="http://schemas.microsoft.com/office/word/2010/wordprocessingCanvas" xmlns:cx="http://schemas.microsoft.com/office/drawing/2014/chartex" xmlns:cx1="http://schemas.microsoft.com/office/drawing/2015/9/8/chartex" xmlns:mc="http://schemas.openxmlformats.org/markup-compatibility/2006" xmlns:o="urn:schemas-microsoft-com:office:office" xmlns:r="http://schemas.openxmlformats.org/officeDocument/2006/relationships" xmlns:m="http://schemas.openxmlformats.org/officeDocument/2006/math" xmlns:v="urn:schemas-microsoft-com:vml" xmlns:wp14="http://schemas.microsoft.com/office/word/2010/wordprocessingDrawing" xmlns:wp="http://schemas.openxmlformats.org/drawingml/2006/wordprocessingDrawing" xmlns:w10="urn:schemas-microsoft-com:office:word" xmlns:w="http://schemas.openxmlformats.org/wordprocessingml/2006/main" xmlns:w14="http://schemas.microsoft.com/office/word/2010/wordml" xmlns:w15="http://schemas.microsoft.com/office/word/2012/wordml" xmlns:w16se="http://schemas.microsoft.com/office/word/2015/wordml/symex" xmlns:wpg="http://schemas.microsoft.com/office/word/2010/wordprocessingGroup" xmlns:wpi="http://schemas.microsoft.com/office/word/2010/wordprocessingInk" xmlns:wne="http://schemas.microsoft.com/office/word/2006/wordml" xmlns:wps="http://schemas.microsoft.com/office/word/2010/wordprocessingShape" mc:Ignorable="w14 w15 w16se wp14">
   <w:endnote w:type="separator" w:id="-1">
     <w:p>
       <w:pPr>
@@ -2619,7 +2830,7 @@
 </file>
 
 <file path=word/footer1.xml><?xml version="1.0" encoding="utf-8"?>
-<w:ftr xmlns:wpc="http://schemas.microsoft.com/office/word/2010/wordprocessingCanvas" xmlns:mc="http://schemas.openxmlformats.org/markup-compatibility/2006" xmlns:o="urn:schemas-microsoft-com:office:office" xmlns:r="http://schemas.openxmlformats.org/officeDocument/2006/relationships" xmlns:m="http://schemas.openxmlformats.org/officeDocument/2006/math" xmlns:v="urn:schemas-microsoft-com:vml" xmlns:wp14="http://schemas.microsoft.com/office/word/2010/wordprocessingDrawing" xmlns:wp="http://schemas.openxmlformats.org/drawingml/2006/wordprocessingDrawing" xmlns:w10="urn:schemas-microsoft-com:office:word" xmlns:w="http://schemas.openxmlformats.org/wordprocessingml/2006/main" xmlns:w14="http://schemas.microsoft.com/office/word/2010/wordml" xmlns:w15="http://schemas.microsoft.com/office/word/2012/wordml" xmlns:wpg="http://schemas.microsoft.com/office/word/2010/wordprocessingGroup" xmlns:wpi="http://schemas.microsoft.com/office/word/2010/wordprocessingInk" xmlns:wne="http://schemas.microsoft.com/office/word/2006/wordml" xmlns:wps="http://schemas.microsoft.com/office/word/2010/wordprocessingShape" mc:Ignorable="w14 w15 wp14">
+<w:ftr xmlns:wpc="http://schemas.microsoft.com/office/word/2010/wordprocessingCanvas" xmlns:cx="http://schemas.microsoft.com/office/drawing/2014/chartex" xmlns:cx1="http://schemas.microsoft.com/office/drawing/2015/9/8/chartex" xmlns:mc="http://schemas.openxmlformats.org/markup-compatibility/2006" xmlns:o="urn:schemas-microsoft-com:office:office" xmlns:r="http://schemas.openxmlformats.org/officeDocument/2006/relationships" xmlns:m="http://schemas.openxmlformats.org/officeDocument/2006/math" xmlns:v="urn:schemas-microsoft-com:vml" xmlns:wp14="http://schemas.microsoft.com/office/word/2010/wordprocessingDrawing" xmlns:wp="http://schemas.openxmlformats.org/drawingml/2006/wordprocessingDrawing" xmlns:w10="urn:schemas-microsoft-com:office:word" xmlns:w="http://schemas.openxmlformats.org/wordprocessingml/2006/main" xmlns:w14="http://schemas.microsoft.com/office/word/2010/wordml" xmlns:w15="http://schemas.microsoft.com/office/word/2012/wordml" xmlns:w16se="http://schemas.microsoft.com/office/word/2015/wordml/symex" xmlns:wpg="http://schemas.microsoft.com/office/word/2010/wordprocessingGroup" xmlns:wpi="http://schemas.microsoft.com/office/word/2010/wordprocessingInk" xmlns:wne="http://schemas.microsoft.com/office/word/2006/wordml" xmlns:wps="http://schemas.microsoft.com/office/word/2010/wordprocessingShape" mc:Ignorable="w14 w15 w16se wp14">
   <w:sdt>
     <w:sdtPr>
       <w:rPr>
@@ -2651,14 +2862,14 @@
           <w:rPr>
             <w:rFonts w:ascii="IRANSans(FaNum) Medium" w:hAnsi="IRANSans(FaNum) Medium"/>
             <w:noProof/>
-            <w:lang w:eastAsia="en-US"/>
+            <w:lang w:eastAsia="en-US" w:bidi="fa-IR"/>
           </w:rPr>
           <mc:AlternateContent>
             <mc:Choice Requires="wpg">
               <w:drawing>
                 <wp:inline distT="0" distB="0" distL="0" distR="0">
-                  <wp:extent cx="418465" cy="221615"/>
-                  <wp:effectExtent l="0" t="0" r="635" b="0"/>
+                  <wp:extent cx="390525" cy="457306"/>
+                  <wp:effectExtent l="0" t="0" r="9525" b="0"/>
                   <wp:docPr id="3" name="Group 3"/>
                   <wp:cNvGraphicFramePr>
                     <a:graphicFrameLocks xmlns:a="http://schemas.openxmlformats.org/drawingml/2006/main"/>
@@ -2672,9 +2883,9 @@
                         <wpg:grpSpPr bwMode="auto">
                           <a:xfrm>
                             <a:off x="0" y="0"/>
-                            <a:ext cx="418465" cy="221615"/>
-                            <a:chOff x="5351" y="739"/>
-                            <a:chExt cx="659" cy="349"/>
+                            <a:ext cx="390525" cy="457306"/>
+                            <a:chOff x="5351" y="685"/>
+                            <a:chExt cx="659" cy="908"/>
                           </a:xfrm>
                         </wpg:grpSpPr>
                         <wps:wsp>
@@ -2684,8 +2895,8 @@
                           </wps:cNvSpPr>
                           <wps:spPr bwMode="auto">
                             <a:xfrm>
-                              <a:off x="5351" y="800"/>
-                              <a:ext cx="659" cy="288"/>
+                              <a:off x="5351" y="685"/>
+                              <a:ext cx="659" cy="908"/>
                             </a:xfrm>
                             <a:prstGeom prst="rect">
                               <a:avLst/>
@@ -2723,8 +2934,7 @@
                                     <w:rFonts w:ascii="IRANSans(FaNum) Medium" w:hAnsi="IRANSans(FaNum) Medium"/>
                                     <w:b/>
                                     <w:bCs/>
-                                    <w:sz w:val="20"/>
-                                    <w:szCs w:val="16"/>
+                                    <w:szCs w:val="18"/>
                                   </w:rPr>
                                 </w:pPr>
                                 <w:r>
@@ -2732,8 +2942,6 @@
                                     <w:rFonts w:ascii="IRANSans(FaNum) Medium" w:hAnsi="IRANSans(FaNum) Medium"/>
                                     <w:b/>
                                     <w:bCs/>
-                                    <w:sz w:val="20"/>
-                                    <w:szCs w:val="20"/>
                                   </w:rPr>
                                   <w:fldChar w:fldCharType="begin"/>
                                 </w:r>
@@ -2742,8 +2950,6 @@
                                     <w:rFonts w:ascii="IRANSans(FaNum) Medium" w:hAnsi="IRANSans(FaNum) Medium"/>
                                     <w:b/>
                                     <w:bCs/>
-                                    <w:sz w:val="20"/>
-                                    <w:szCs w:val="20"/>
                                   </w:rPr>
                                   <w:instrText xml:space="preserve"> PAGE    \* MERGEFORMAT </w:instrText>
                                 </w:r>
@@ -2752,8 +2958,6 @@
                                     <w:rFonts w:ascii="IRANSans(FaNum) Medium" w:hAnsi="IRANSans(FaNum) Medium"/>
                                     <w:b/>
                                     <w:bCs/>
-                                    <w:sz w:val="20"/>
-                                    <w:szCs w:val="20"/>
                                   </w:rPr>
                                   <w:fldChar w:fldCharType="separate"/>
                                 </w:r>
@@ -2765,10 +2969,10 @@
                                     <w:i/>
                                     <w:iCs/>
                                     <w:noProof/>
-                                    <w:sz w:val="16"/>
-                                    <w:szCs w:val="16"/>
+                                    <w:sz w:val="18"/>
+                                    <w:szCs w:val="18"/>
                                   </w:rPr>
-                                  <w:t>3</w:t>
+                                  <w:t>7</w:t>
                                 </w:r>
                                 <w:r>
                                   <w:rPr>
@@ -2778,8 +2982,8 @@
                                     <w:i/>
                                     <w:iCs/>
                                     <w:noProof/>
-                                    <w:sz w:val="16"/>
-                                    <w:szCs w:val="16"/>
+                                    <w:sz w:val="18"/>
+                                    <w:szCs w:val="18"/>
                                   </w:rPr>
                                   <w:fldChar w:fldCharType="end"/>
                                 </w:r>
@@ -2920,12 +3124,12 @@
             </mc:Choice>
             <mc:Fallback>
               <w:pict>
-                <v:group id="Group 3" o:spid="_x0000_s1026" style="width:32.95pt;height:17.45pt;mso-position-horizontal-relative:char;mso-position-vertical-relative:line" coordorigin="5351,739" coordsize="659,349" o:gfxdata="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">
+                <v:group id="Group 3" o:spid="_x0000_s1026" style="width:30.75pt;height:36pt;mso-position-horizontal-relative:char;mso-position-vertical-relative:line" coordorigin="5351,685" coordsize="659,908" o:gfxdata="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">
                   <v:shapetype id="_x0000_t202" coordsize="21600,21600" o:spt="202" path="m,l,21600r21600,l21600,xe">
                     <v:stroke joinstyle="miter"/>
                     <v:path gradientshapeok="t" o:connecttype="rect"/>
                   </v:shapetype>
-                  <v:shape id="Text Box 63" o:spid="_x0000_s1027" type="#_x0000_t202" style="position:absolute;left:5351;top:800;width:659;height:288;visibility:visible;mso-wrap-style:square;v-text-anchor:middle" o:gfxdata="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" filled="f" stroked="f">
+                  <v:shape id="Text Box 63" o:spid="_x0000_s1027" type="#_x0000_t202" style="position:absolute;left:5351;top:685;width:659;height:908;visibility:visible;mso-wrap-style:square;v-text-anchor:middle" o:gfxdata="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" filled="f" stroked="f">
                     <v:textbox inset="0,0,0,0">
                       <w:txbxContent>
                         <w:p>
@@ -2935,8 +3139,7 @@
                               <w:rFonts w:ascii="IRANSans(FaNum) Medium" w:hAnsi="IRANSans(FaNum) Medium"/>
                               <w:b/>
                               <w:bCs/>
-                              <w:sz w:val="20"/>
-                              <w:szCs w:val="16"/>
+                              <w:szCs w:val="18"/>
                             </w:rPr>
                           </w:pPr>
                           <w:r>
@@ -2944,8 +3147,6 @@
                               <w:rFonts w:ascii="IRANSans(FaNum) Medium" w:hAnsi="IRANSans(FaNum) Medium"/>
                               <w:b/>
                               <w:bCs/>
-                              <w:sz w:val="20"/>
-                              <w:szCs w:val="20"/>
                             </w:rPr>
                             <w:fldChar w:fldCharType="begin"/>
                           </w:r>
@@ -2954,8 +3155,6 @@
                               <w:rFonts w:ascii="IRANSans(FaNum) Medium" w:hAnsi="IRANSans(FaNum) Medium"/>
                               <w:b/>
                               <w:bCs/>
-                              <w:sz w:val="20"/>
-                              <w:szCs w:val="20"/>
                             </w:rPr>
                             <w:instrText xml:space="preserve"> PAGE    \* MERGEFORMAT </w:instrText>
                           </w:r>
@@ -2964,8 +3163,6 @@
                               <w:rFonts w:ascii="IRANSans(FaNum) Medium" w:hAnsi="IRANSans(FaNum) Medium"/>
                               <w:b/>
                               <w:bCs/>
-                              <w:sz w:val="20"/>
-                              <w:szCs w:val="20"/>
                             </w:rPr>
                             <w:fldChar w:fldCharType="separate"/>
                           </w:r>
@@ -2977,10 +3174,10 @@
                               <w:i/>
                               <w:iCs/>
                               <w:noProof/>
-                              <w:sz w:val="16"/>
-                              <w:szCs w:val="16"/>
+                              <w:sz w:val="18"/>
+                              <w:szCs w:val="18"/>
                             </w:rPr>
-                            <w:t>3</w:t>
+                            <w:t>7</w:t>
                           </w:r>
                           <w:r>
                             <w:rPr>
@@ -2990,8 +3187,8 @@
                               <w:i/>
                               <w:iCs/>
                               <w:noProof/>
-                              <w:sz w:val="16"/>
-                              <w:szCs w:val="16"/>
+                              <w:sz w:val="18"/>
+                              <w:szCs w:val="18"/>
                             </w:rPr>
                             <w:fldChar w:fldCharType="end"/>
                           </w:r>
@@ -2999,11 +3196,12 @@
                       </w:txbxContent>
                     </v:textbox>
                   </v:shape>
-                  <v:group id="Group 64" o:spid="_x0000_s1028" style="position:absolute;left:5494;top:739;width:372;height:72" coordorigin="5486,739" coordsize="372,72" o:gfxdata="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">
-                    <v:oval id="Oval 65" o:spid="_x0000_s1029" style="position:absolute;left:5486;top:739;width:72;height:72;visibility:visible;mso-wrap-style:square;v-text-anchor:top" o:gfxdata="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" fillcolor="#84a2c6" stroked="f"/>
-                    <v:oval id="Oval 66" o:spid="_x0000_s1030" style="position:absolute;left:5636;top:739;width:72;height:72;visibility:visible;mso-wrap-style:square;v-text-anchor:top" o:gfxdata="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" fillcolor="#84a2c6" stroked="f"/>
-                    <v:oval id="Oval 67" o:spid="_x0000_s1031" style="position:absolute;left:5786;top:739;width:72;height:72;visibility:visible;mso-wrap-style:square;v-text-anchor:top" o:gfxdata="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" fillcolor="#84a2c6" stroked="f"/>
+                  <v:group id="Group 64" o:spid="_x0000_s1028" style="position:absolute;left:5494;top:739;width:372;height:72" coordorigin="5486,739" coordsize="372,72" o:gfxdata="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">
+                    <v:oval id="Oval 65" o:spid="_x0000_s1029" style="position:absolute;left:5486;top:739;width:72;height:72;visibility:visible;mso-wrap-style:square;v-text-anchor:top" o:gfxdata="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" fillcolor="#84a2c6" stroked="f"/>
+                    <v:oval id="Oval 66" o:spid="_x0000_s1030" style="position:absolute;left:5636;top:739;width:72;height:72;visibility:visible;mso-wrap-style:square;v-text-anchor:top" o:gfxdata="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" fillcolor="#84a2c6" stroked="f"/>
+                    <v:oval id="Oval 67" o:spid="_x0000_s1031" style="position:absolute;left:5786;top:739;width:72;height:72;visibility:visible;mso-wrap-style:square;v-text-anchor:top" o:gfxdata="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" fillcolor="#84a2c6" stroked="f"/>
                   </v:group>
+                  <w10:wrap anchorx="page"/>
                   <w10:anchorlock/>
                 </v:group>
               </w:pict>
@@ -3022,7 +3220,7 @@
 </file>
 
 <file path=word/footnotes.xml><?xml version="1.0" encoding="utf-8"?>
-<w:footnotes xmlns:wpc="http://schemas.microsoft.com/office/word/2010/wordprocessingCanvas" xmlns:mc="http://schemas.openxmlformats.org/markup-compatibility/2006" xmlns:o="urn:schemas-microsoft-com:office:office" xmlns:r="http://schemas.openxmlformats.org/officeDocument/2006/relationships" xmlns:m="http://schemas.openxmlformats.org/officeDocument/2006/math" xmlns:v="urn:schemas-microsoft-com:vml" xmlns:wp14="http://schemas.microsoft.com/office/word/2010/wordprocessingDrawing" xmlns:wp="http://schemas.openxmlformats.org/drawingml/2006/wordprocessingDrawing" xmlns:w10="urn:schemas-microsoft-com:office:word" xmlns:w="http://schemas.openxmlformats.org/wordprocessingml/2006/main" xmlns:w14="http://schemas.microsoft.com/office/word/2010/wordml" xmlns:w15="http://schemas.microsoft.com/office/word/2012/wordml" xmlns:wpg="http://schemas.microsoft.com/office/word/2010/wordprocessingGroup" xmlns:wpi="http://schemas.microsoft.com/office/word/2010/wordprocessingInk" xmlns:wne="http://schemas.microsoft.com/office/word/2006/wordml" xmlns:wps="http://schemas.microsoft.com/office/word/2010/wordprocessingShape" mc:Ignorable="w14 w15 wp14">
+<w:footnotes xmlns:wpc="http://schemas.microsoft.com/office/word/2010/wordprocessingCanvas" xmlns:cx="http://schemas.microsoft.com/office/drawing/2014/chartex" xmlns:cx1="http://schemas.microsoft.com/office/drawing/2015/9/8/chartex" xmlns:mc="http://schemas.openxmlformats.org/markup-compatibility/2006" xmlns:o="urn:schemas-microsoft-com:office:office" xmlns:r="http://schemas.openxmlformats.org/officeDocument/2006/relationships" xmlns:m="http://schemas.openxmlformats.org/officeDocument/2006/math" xmlns:v="urn:schemas-microsoft-com:vml" xmlns:wp14="http://schemas.microsoft.com/office/word/2010/wordprocessingDrawing" xmlns:wp="http://schemas.openxmlformats.org/drawingml/2006/wordprocessingDrawing" xmlns:w10="urn:schemas-microsoft-com:office:word" xmlns:w="http://schemas.openxmlformats.org/wordprocessingml/2006/main" xmlns:w14="http://schemas.microsoft.com/office/word/2010/wordml" xmlns:w15="http://schemas.microsoft.com/office/word/2012/wordml" xmlns:w16se="http://schemas.microsoft.com/office/word/2015/wordml/symex" xmlns:wpg="http://schemas.microsoft.com/office/word/2010/wordprocessingGroup" xmlns:wpi="http://schemas.microsoft.com/office/word/2010/wordprocessingInk" xmlns:wne="http://schemas.microsoft.com/office/word/2006/wordml" xmlns:wps="http://schemas.microsoft.com/office/word/2010/wordprocessingShape" mc:Ignorable="w14 w15 w16se wp14">
   <w:footnote w:type="separator" w:id="-1">
     <w:p>
       <w:pPr>
@@ -3047,7 +3245,7 @@
 </file>
 
 <file path=word/header1.xml><?xml version="1.0" encoding="utf-8"?>
-<w:hdr xmlns:wpc="http://schemas.microsoft.com/office/word/2010/wordprocessingCanvas" xmlns:mc="http://schemas.openxmlformats.org/markup-compatibility/2006" xmlns:o="urn:schemas-microsoft-com:office:office" xmlns:r="http://schemas.openxmlformats.org/officeDocument/2006/relationships" xmlns:m="http://schemas.openxmlformats.org/officeDocument/2006/math" xmlns:v="urn:schemas-microsoft-com:vml" xmlns:wp14="http://schemas.microsoft.com/office/word/2010/wordprocessingDrawing" xmlns:wp="http://schemas.openxmlformats.org/drawingml/2006/wordprocessingDrawing" xmlns:w10="urn:schemas-microsoft-com:office:word" xmlns:w="http://schemas.openxmlformats.org/wordprocessingml/2006/main" xmlns:w14="http://schemas.microsoft.com/office/word/2010/wordml" xmlns:w15="http://schemas.microsoft.com/office/word/2012/wordml" xmlns:wpg="http://schemas.microsoft.com/office/word/2010/wordprocessingGroup" xmlns:wpi="http://schemas.microsoft.com/office/word/2010/wordprocessingInk" xmlns:wne="http://schemas.microsoft.com/office/word/2006/wordml" xmlns:wps="http://schemas.microsoft.com/office/word/2010/wordprocessingShape" mc:Ignorable="w14 w15 wp14">
+<w:hdr xmlns:wpc="http://schemas.microsoft.com/office/word/2010/wordprocessingCanvas" xmlns:cx="http://schemas.microsoft.com/office/drawing/2014/chartex" xmlns:cx1="http://schemas.microsoft.com/office/drawing/2015/9/8/chartex" xmlns:mc="http://schemas.openxmlformats.org/markup-compatibility/2006" xmlns:o="urn:schemas-microsoft-com:office:office" xmlns:r="http://schemas.openxmlformats.org/officeDocument/2006/relationships" xmlns:m="http://schemas.openxmlformats.org/officeDocument/2006/math" xmlns:v="urn:schemas-microsoft-com:vml" xmlns:wp14="http://schemas.microsoft.com/office/word/2010/wordprocessingDrawing" xmlns:wp="http://schemas.openxmlformats.org/drawingml/2006/wordprocessingDrawing" xmlns:w10="urn:schemas-microsoft-com:office:word" xmlns:w="http://schemas.openxmlformats.org/wordprocessingml/2006/main" xmlns:w14="http://schemas.microsoft.com/office/word/2010/wordml" xmlns:w15="http://schemas.microsoft.com/office/word/2012/wordml" xmlns:w16se="http://schemas.microsoft.com/office/word/2015/wordml/symex" xmlns:wpg="http://schemas.microsoft.com/office/word/2010/wordprocessingGroup" xmlns:wpi="http://schemas.microsoft.com/office/word/2010/wordprocessingInk" xmlns:wne="http://schemas.microsoft.com/office/word/2006/wordml" xmlns:wps="http://schemas.microsoft.com/office/word/2010/wordprocessingShape" mc:Ignorable="w14 w15 w16se wp14">
   <w:p>
     <w:pPr>
       <w:rPr>
@@ -3068,7 +3266,7 @@
 </file>
 
 <file path=word/numbering.xml><?xml version="1.0" encoding="utf-8"?>
-<w:numbering xmlns:wpc="http://schemas.microsoft.com/office/word/2010/wordprocessingCanvas" xmlns:mc="http://schemas.openxmlformats.org/markup-compatibility/2006" xmlns:o="urn:schemas-microsoft-com:office:office" xmlns:r="http://schemas.openxmlformats.org/officeDocument/2006/relationships" xmlns:m="http://schemas.openxmlformats.org/officeDocument/2006/math" xmlns:v="urn:schemas-microsoft-com:vml" xmlns:wp14="http://schemas.microsoft.com/office/word/2010/wordprocessingDrawing" xmlns:wp="http://schemas.openxmlformats.org/drawingml/2006/wordprocessingDrawing" xmlns:w10="urn:schemas-microsoft-com:office:word" xmlns:w="http://schemas.openxmlformats.org/wordprocessingml/2006/main" xmlns:w14="http://schemas.microsoft.com/office/word/2010/wordml" xmlns:w15="http://schemas.microsoft.com/office/word/2012/wordml" xmlns:wpg="http://schemas.microsoft.com/office/word/2010/wordprocessingGroup" xmlns:wpi="http://schemas.microsoft.com/office/word/2010/wordprocessingInk" xmlns:wne="http://schemas.microsoft.com/office/word/2006/wordml" xmlns:wps="http://schemas.microsoft.com/office/word/2010/wordprocessingShape" mc:Ignorable="w14 w15 wp14">
+<w:numbering xmlns:wpc="http://schemas.microsoft.com/office/word/2010/wordprocessingCanvas" xmlns:cx="http://schemas.microsoft.com/office/drawing/2014/chartex" xmlns:cx1="http://schemas.microsoft.com/office/drawing/2015/9/8/chartex" xmlns:mc="http://schemas.openxmlformats.org/markup-compatibility/2006" xmlns:o="urn:schemas-microsoft-com:office:office" xmlns:r="http://schemas.openxmlformats.org/officeDocument/2006/relationships" xmlns:m="http://schemas.openxmlformats.org/officeDocument/2006/math" xmlns:v="urn:schemas-microsoft-com:vml" xmlns:wp14="http://schemas.microsoft.com/office/word/2010/wordprocessingDrawing" xmlns:wp="http://schemas.openxmlformats.org/drawingml/2006/wordprocessingDrawing" xmlns:w10="urn:schemas-microsoft-com:office:word" xmlns:w="http://schemas.openxmlformats.org/wordprocessingml/2006/main" xmlns:w14="http://schemas.microsoft.com/office/word/2010/wordml" xmlns:w15="http://schemas.microsoft.com/office/word/2012/wordml" xmlns:w16se="http://schemas.microsoft.com/office/word/2015/wordml/symex" xmlns:wpg="http://schemas.microsoft.com/office/word/2010/wordprocessingGroup" xmlns:wpi="http://schemas.microsoft.com/office/word/2010/wordprocessingInk" xmlns:wne="http://schemas.microsoft.com/office/word/2006/wordml" xmlns:wps="http://schemas.microsoft.com/office/word/2010/wordprocessingShape" mc:Ignorable="w14 w15 w16se wp14">
   <w:abstractNum w:abstractNumId="0" w15:restartNumberingAfterBreak="0">
     <w:nsid w:val="031F7064"/>
     <w:multiLevelType w:val="hybridMultilevel"/>
@@ -3271,7 +3469,7 @@
   <w:abstractNum w:abstractNumId="2" w15:restartNumberingAfterBreak="0">
     <w:nsid w:val="220D7953"/>
     <w:multiLevelType w:val="hybridMultilevel"/>
-    <w:tmpl w:val="C7DCCB12"/>
+    <w:tmpl w:val="30B8560E"/>
     <w:lvl w:ilvl="0" w:tplc="04090001">
       <w:start w:val="1"/>
       <w:numFmt w:val="bullet"/>
@@ -3807,7 +4005,7 @@
 </file>
 
 <file path=word/styles.xml><?xml version="1.0" encoding="utf-8"?>
-<w:styles xmlns:mc="http://schemas.openxmlformats.org/markup-compatibility/2006" xmlns:r="http://schemas.openxmlformats.org/officeDocument/2006/relationships" xmlns:w="http://schemas.openxmlformats.org/wordprocessingml/2006/main" xmlns:w14="http://schemas.microsoft.com/office/word/2010/wordml" xmlns:w15="http://schemas.microsoft.com/office/word/2012/wordml" mc:Ignorable="w14 w15">
+<w:styles xmlns:mc="http://schemas.openxmlformats.org/markup-compatibility/2006" xmlns:r="http://schemas.openxmlformats.org/officeDocument/2006/relationships" xmlns:w="http://schemas.openxmlformats.org/wordprocessingml/2006/main" xmlns:w14="http://schemas.microsoft.com/office/word/2010/wordml" xmlns:w15="http://schemas.microsoft.com/office/word/2012/wordml" xmlns:w16se="http://schemas.microsoft.com/office/word/2015/wordml/symex" mc:Ignorable="w14 w15 w16se">
   <w:docDefaults>
     <w:rPrDefault>
       <w:rPr>
@@ -4512,19 +4710,30 @@
     <w:basedOn w:val="Normal"/>
     <w:next w:val="Normal"/>
     <w:link w:val="TitleChar"/>
+    <w:autoRedefine/>
     <w:uiPriority w:val="10"/>
     <w:qFormat/>
-    <w:rsid w:val="00E940F0"/>
+    <w:rsid w:val="00DD463F"/>
     <w:pPr>
+      <w:pBdr>
+        <w:top w:val="outset" w:sz="6" w:space="1" w:color="0673A5" w:themeColor="text2" w:themeShade="BF" w:shadow="1"/>
+        <w:left w:val="outset" w:sz="6" w:space="4" w:color="0673A5" w:themeColor="text2" w:themeShade="BF" w:shadow="1"/>
+        <w:bottom w:val="outset" w:sz="6" w:space="1" w:color="0673A5" w:themeColor="text2" w:themeShade="BF" w:shadow="1"/>
+        <w:right w:val="outset" w:sz="6" w:space="4" w:color="0673A5" w:themeColor="text2" w:themeShade="BF" w:shadow="1"/>
+      </w:pBdr>
+      <w:shd w:val="pct5" w:color="auto" w:fill="auto"/>
+      <w:bidi/>
       <w:spacing w:before="0" w:after="0"/>
+      <w:jc w:val="left"/>
     </w:pPr>
     <w:rPr>
       <w:rFonts w:asciiTheme="majorHAnsi" w:eastAsiaTheme="majorEastAsia" w:hAnsiTheme="majorHAnsi" w:cs="B Titr"/>
-      <w:caps/>
+      <w:bCs/>
       <w:color w:val="099BDD" w:themeColor="text2"/>
       <w:spacing w:val="10"/>
       <w:sz w:val="52"/>
       <w:szCs w:val="52"/>
+      <w:lang w:bidi="fa-IR"/>
     </w:rPr>
   </w:style>
   <w:style w:type="character" w:customStyle="1" w:styleId="TitleChar">
@@ -4532,14 +4741,16 @@
     <w:basedOn w:val="DefaultParagraphFont"/>
     <w:link w:val="Title"/>
     <w:uiPriority w:val="10"/>
-    <w:rsid w:val="00E940F0"/>
+    <w:rsid w:val="00DD463F"/>
     <w:rPr>
       <w:rFonts w:asciiTheme="majorHAnsi" w:eastAsiaTheme="majorEastAsia" w:hAnsiTheme="majorHAnsi" w:cs="B Titr"/>
-      <w:caps/>
+      <w:bCs/>
       <w:color w:val="099BDD" w:themeColor="text2"/>
       <w:spacing w:val="10"/>
       <w:sz w:val="52"/>
       <w:szCs w:val="52"/>
+      <w:shd w:val="pct5" w:color="auto" w:fill="auto"/>
+      <w:lang w:bidi="fa-IR"/>
     </w:rPr>
   </w:style>
   <w:style w:type="paragraph" w:styleId="Subtitle">
@@ -5223,7 +5434,7 @@
 </file>
 
 <file path=customXml/itemProps2.xml><?xml version="1.0" encoding="utf-8"?>
-<ds:datastoreItem xmlns:ds="http://schemas.openxmlformats.org/officeDocument/2006/customXml" ds:itemID="{88BC7898-B851-468E-8645-8A87484CB7A2}">
+<ds:datastoreItem xmlns:ds="http://schemas.openxmlformats.org/officeDocument/2006/customXml" ds:itemID="{4A36E730-46DE-43CD-BBE7-22A77BEB0CFB}">
   <ds:schemaRefs>
     <ds:schemaRef ds:uri="http://schemas.openxmlformats.org/officeDocument/2006/bibliography"/>
   </ds:schemaRefs>

</xml_diff>